<commit_message>
Updated ppt and report
</commit_message>
<xml_diff>
--- a/Jabir-IR.docx
+++ b/Jabir-IR.docx
@@ -1101,7 +1101,7 @@
           <w:w w:val="95"/>
           <w:sz w:val="28"/>
         </w:rPr>
-        <w:t>INFORMATION</w:t>
+        <w:t>COMPUTER</w:t>
       </w:r>
       <w:r>
         <w:rPr>
@@ -1370,65 +1370,6 @@
           <w:sz w:val="23"/>
         </w:rPr>
       </w:pPr>
-      <w:r>
-        <w:rPr>
-          <w:b/>
-          <w:color w:val="6C2C9F"/>
-          <w:sz w:val="23"/>
-        </w:rPr>
-        <w:t>CHIKKABANAVARA,</w:t>
-      </w:r>
-      <w:r>
-        <w:rPr>
-          <w:b/>
-          <w:color w:val="6C2C9F"/>
-          <w:spacing w:val="-3"/>
-          <w:sz w:val="23"/>
-        </w:rPr>
-        <w:t xml:space="preserve"> </w:t>
-      </w:r>
-      <w:r>
-        <w:rPr>
-          <w:b/>
-          <w:color w:val="6C2C9F"/>
-          <w:sz w:val="23"/>
-        </w:rPr>
-        <w:t>BENGALURU</w:t>
-      </w:r>
-      <w:r>
-        <w:rPr>
-          <w:b/>
-          <w:color w:val="6C2C9F"/>
-          <w:spacing w:val="-2"/>
-          <w:sz w:val="23"/>
-        </w:rPr>
-        <w:t xml:space="preserve"> </w:t>
-      </w:r>
-      <w:r>
-        <w:rPr>
-          <w:b/>
-          <w:color w:val="6C2C9F"/>
-          <w:sz w:val="23"/>
-        </w:rPr>
-        <w:t>–</w:t>
-      </w:r>
-      <w:r>
-        <w:rPr>
-          <w:b/>
-          <w:color w:val="6C2C9F"/>
-          <w:spacing w:val="-11"/>
-          <w:sz w:val="23"/>
-        </w:rPr>
-        <w:t xml:space="preserve"> </w:t>
-      </w:r>
-      <w:r>
-        <w:rPr>
-          <w:b/>
-          <w:color w:val="6C2C9F"/>
-          <w:sz w:val="23"/>
-        </w:rPr>
-        <w:t>560090</w:t>
-      </w:r>
     </w:p>
     <w:p>
       <w:pPr>
@@ -1490,7 +1431,7 @@
           <w:color w:val="006DC0"/>
           <w:sz w:val="23"/>
         </w:rPr>
-        <w:t>INFORMATION</w:t>
+        <w:t>COMPUTER</w:t>
       </w:r>
       <w:r>
         <w:rPr>
@@ -2101,7 +2042,7 @@
         <w:t xml:space="preserve"> </w:t>
       </w:r>
       <w:r>
-        <w:t>Information</w:t>
+        <w:t>Computer</w:t>
       </w:r>
       <w:r>
         <w:rPr>
@@ -10024,20 +9965,13 @@
               <w:rPr>
                 <w:sz w:val="24"/>
               </w:rPr>
-              <w:t>State</w:t>
-            </w:r>
-            <w:r>
-              <w:rPr>
-                <w:spacing w:val="-3"/>
-                <w:sz w:val="24"/>
-              </w:rPr>
-              <w:t xml:space="preserve"> </w:t>
-            </w:r>
-            <w:r>
-              <w:rPr>
-                <w:sz w:val="24"/>
-              </w:rPr>
-              <w:t>DTO Class</w:t>
+              <w:t>Country Entity</w:t>
+            </w:r>
+            <w:r>
+              <w:rPr>
+                <w:sz w:val="24"/>
+              </w:rPr>
+              <w:t xml:space="preserve"> Class</w:t>
             </w:r>
           </w:p>
         </w:tc>
@@ -10108,11 +10042,16 @@
               <w:rPr>
                 <w:sz w:val="24"/>
               </w:rPr>
-              <w:t>District</w:t>
-            </w:r>
-            <w:r>
-              <w:rPr>
-                <w:spacing w:val="-2"/>
+              <w:t>Country</w:t>
+            </w:r>
+            <w:r>
+              <w:rPr>
+                <w:sz w:val="24"/>
+              </w:rPr>
+              <w:t xml:space="preserve"> Service</w:t>
+            </w:r>
+            <w:r>
+              <w:rPr>
                 <w:sz w:val="24"/>
               </w:rPr>
               <w:t xml:space="preserve"> </w:t>
@@ -10121,7 +10060,7 @@
               <w:rPr>
                 <w:sz w:val="24"/>
               </w:rPr>
-              <w:t>DTO Class</w:t>
+              <w:t>Class</w:t>
             </w:r>
           </w:p>
         </w:tc>
@@ -10143,7 +10082,13 @@
               <w:rPr>
                 <w:sz w:val="24"/>
               </w:rPr>
-              <w:t>23</w:t>
+              <w:t>2</w:t>
+            </w:r>
+            <w:r>
+              <w:rPr>
+                <w:sz w:val="24"/>
+              </w:rPr>
+              <w:t>3</w:t>
             </w:r>
           </w:p>
         </w:tc>
@@ -10196,6 +10141,12 @@
             </w:r>
             <w:r>
               <w:rPr>
+                <w:sz w:val="24"/>
+              </w:rPr>
+              <w:t xml:space="preserve"> Repository</w:t>
+            </w:r>
+            <w:r>
+              <w:rPr>
                 <w:spacing w:val="-2"/>
                 <w:sz w:val="24"/>
               </w:rPr>
@@ -10205,7 +10156,7 @@
               <w:rPr>
                 <w:sz w:val="24"/>
               </w:rPr>
-              <w:t>ENTITY Class</w:t>
+              <w:t>Class</w:t>
             </w:r>
           </w:p>
         </w:tc>
@@ -10276,20 +10227,33 @@
               <w:rPr>
                 <w:sz w:val="24"/>
               </w:rPr>
-              <w:t>State</w:t>
-            </w:r>
-            <w:r>
-              <w:rPr>
-                <w:spacing w:val="-3"/>
+              <w:t>Country</w:t>
+            </w:r>
+            <w:r>
+              <w:rPr>
                 <w:sz w:val="24"/>
               </w:rPr>
               <w:t xml:space="preserve"> </w:t>
             </w:r>
-            <w:r>
-              <w:rPr>
-                <w:sz w:val="24"/>
-              </w:rPr>
-              <w:t>ENTITY Class</w:t>
+            <w:proofErr w:type="spellStart"/>
+            <w:r>
+              <w:rPr>
+                <w:sz w:val="24"/>
+              </w:rPr>
+              <w:t>RestApi</w:t>
+            </w:r>
+            <w:proofErr w:type="spellEnd"/>
+            <w:r>
+              <w:rPr>
+                <w:sz w:val="24"/>
+              </w:rPr>
+              <w:t xml:space="preserve"> </w:t>
+            </w:r>
+            <w:r>
+              <w:rPr>
+                <w:sz w:val="24"/>
+              </w:rPr>
+              <w:t>Class</w:t>
             </w:r>
           </w:p>
         </w:tc>
@@ -10368,12 +10332,6 @@
                 <w:sz w:val="24"/>
               </w:rPr>
             </w:pPr>
-            <w:r>
-              <w:rPr>
-                <w:sz w:val="24"/>
-              </w:rPr>
-              <w:t>4.14</w:t>
-            </w:r>
           </w:p>
           <w:p>
             <w:pPr>
@@ -10470,39 +10428,7 @@
               </w:tabs>
             </w:pPr>
             <w:r>
-              <w:t xml:space="preserve">                        </w:t>
-            </w:r>
-            <w:r>
-              <w:rPr>
-                <w:sz w:val="24"/>
-              </w:rPr>
-              <w:t>State</w:t>
-            </w:r>
-            <w:r>
-              <w:rPr>
-                <w:spacing w:val="-2"/>
-                <w:sz w:val="24"/>
-              </w:rPr>
-              <w:t xml:space="preserve"> </w:t>
-            </w:r>
-            <w:r>
-              <w:rPr>
-                <w:sz w:val="24"/>
-              </w:rPr>
-              <w:t>HTTP</w:t>
-            </w:r>
-            <w:r>
-              <w:rPr>
-                <w:spacing w:val="-1"/>
-                <w:sz w:val="24"/>
-              </w:rPr>
-              <w:t xml:space="preserve"> </w:t>
-            </w:r>
-            <w:r>
-              <w:rPr>
-                <w:sz w:val="24"/>
-              </w:rPr>
-              <w:t>Response</w:t>
+              <w:t xml:space="preserve">                       </w:t>
             </w:r>
           </w:p>
         </w:tc>
@@ -10554,12 +10480,6 @@
                 <w:sz w:val="24"/>
               </w:rPr>
             </w:pPr>
-            <w:r>
-              <w:rPr>
-                <w:sz w:val="24"/>
-              </w:rPr>
-              <w:t>27</w:t>
-            </w:r>
           </w:p>
         </w:tc>
       </w:tr>
@@ -11341,6 +11261,44 @@
               <w:t>Vision</w:t>
             </w:r>
           </w:p>
+          <w:p/>
+          <w:p/>
+          <w:p/>
+          <w:p/>
+          <w:p/>
+          <w:p/>
+          <w:p/>
+          <w:p/>
+          <w:p/>
+          <w:p/>
+          <w:p/>
+          <w:p/>
+          <w:p/>
+          <w:p/>
+          <w:p/>
+          <w:p/>
+          <w:p/>
+          <w:p/>
+          <w:p/>
+          <w:p/>
+          <w:p/>
+          <w:p/>
+          <w:p/>
+          <w:p/>
+          <w:p/>
+          <w:p/>
+          <w:p/>
+          <w:p>
+            <w:pPr>
+              <w:ind w:firstLine="720"/>
+              <w:rPr>
+                <w:b/>
+                <w:sz w:val="24"/>
+              </w:rPr>
+            </w:pPr>
+          </w:p>
+          <w:p/>
+          <w:p/>
         </w:tc>
         <w:tc>
           <w:tcPr>
@@ -28118,7 +28076,13 @@
               <w:rPr>
                 <w:sz w:val="24"/>
               </w:rPr>
-              <w:t>--summary</w:t>
+              <w:t>–</w:t>
+            </w:r>
+            <w:r>
+              <w:rPr>
+                <w:sz w:val="24"/>
+              </w:rPr>
+              <w:t>summary</w:t>
             </w:r>
           </w:p>
         </w:tc>
@@ -28219,7 +28183,7 @@
               <w:rPr>
                 <w:sz w:val="24"/>
               </w:rPr>
-              <w:t>--</w:t>
+              <w:t>–</w:t>
             </w:r>
             <w:proofErr w:type="spellStart"/>
             <w:r>
@@ -46154,7 +46118,7 @@
           </mc:Choice>
           <mc:Fallback>
             <w:pict>
-              <v:line w14:anchorId="01A1623E" id="Straight Connector 45" o:spid="_x0000_s1026" style="position:absolute;z-index:251679744;visibility:visible;mso-wrap-style:square;mso-width-percent:0;mso-height-percent:0;mso-wrap-distance-left:9pt;mso-wrap-distance-top:0;mso-wrap-distance-right:9pt;mso-wrap-distance-bottom:0;mso-position-horizontal:absolute;mso-position-horizontal-relative:text;mso-position-vertical:absolute;mso-position-vertical-relative:text;mso-width-percent:0;mso-height-percent:0;mso-width-relative:margin;mso-height-relative:margin" from="11.6pt,3.2pt" to="482.3pt,3.2pt" o:gfxdata="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" strokecolor="black [3040]"/>
+              <v:line w14:anchorId="49FB0F83" id="Straight Connector 45" o:spid="_x0000_s1026" style="position:absolute;z-index:251679744;visibility:visible;mso-wrap-style:square;mso-width-percent:0;mso-height-percent:0;mso-wrap-distance-left:9pt;mso-wrap-distance-top:0;mso-wrap-distance-right:9pt;mso-wrap-distance-bottom:0;mso-position-horizontal:absolute;mso-position-horizontal-relative:text;mso-position-vertical:absolute;mso-position-vertical-relative:text;mso-width-percent:0;mso-height-percent:0;mso-width-relative:margin;mso-height-relative:margin" from="11.6pt,3.2pt" to="482.3pt,3.2pt" o:gfxdata="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" strokecolor="black [3040]"/>
             </w:pict>
           </mc:Fallback>
         </mc:AlternateContent>
@@ -46231,7 +46195,7 @@
           </mc:Choice>
           <mc:Fallback>
             <w:pict>
-              <v:line w14:anchorId="1FA4D811" id="Straight Connector 44" o:spid="_x0000_s1026" style="position:absolute;flip:y;z-index:251672576;visibility:visible;mso-wrap-style:square;mso-width-percent:0;mso-height-percent:0;mso-wrap-distance-left:9pt;mso-wrap-distance-top:0;mso-wrap-distance-right:9pt;mso-wrap-distance-bottom:0;mso-position-horizontal:absolute;mso-position-horizontal-relative:text;mso-position-vertical:absolute;mso-position-vertical-relative:text;mso-width-percent:0;mso-height-percent:0;mso-width-relative:margin;mso-height-relative:margin" from="13.35pt,3.9pt" to="480.95pt,3.9pt" o:gfxdata="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" strokecolor="black [3200]" strokeweight="3pt">
+              <v:line w14:anchorId="183D5B4D" id="Straight Connector 44" o:spid="_x0000_s1026" style="position:absolute;flip:y;z-index:251672576;visibility:visible;mso-wrap-style:square;mso-width-percent:0;mso-height-percent:0;mso-wrap-distance-left:9pt;mso-wrap-distance-top:0;mso-wrap-distance-right:9pt;mso-wrap-distance-bottom:0;mso-position-horizontal:absolute;mso-position-horizontal-relative:text;mso-position-vertical:absolute;mso-position-vertical-relative:text;mso-width-percent:0;mso-height-percent:0;mso-width-relative:margin;mso-height-relative:margin" from="13.35pt,3.9pt" to="480.95pt,3.9pt" o:gfxdata="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" strokecolor="black [3200]" strokeweight="3pt">
                 <v:shadow on="t" color="black" opacity="22937f" origin=",.5" offset="0,.63889mm"/>
               </v:line>
             </w:pict>
@@ -46254,9 +46218,9 @@
           <w:sz w:val="20"/>
         </w:rPr>
         <w:drawing>
-          <wp:inline distT="0" distB="0" distL="0" distR="0" wp14:anchorId="1EAE1765" wp14:editId="1B546D3D">
-            <wp:extent cx="5724525" cy="3276600"/>
-            <wp:effectExtent l="0" t="0" r="9525" b="0"/>
+          <wp:inline distT="0" distB="0" distL="0" distR="0" wp14:anchorId="1EAE1765" wp14:editId="149D2123">
+            <wp:extent cx="5701709" cy="3276570"/>
+            <wp:effectExtent l="0" t="0" r="0" b="635"/>
             <wp:docPr id="6" name="Picture 6"/>
             <wp:cNvGraphicFramePr>
               <a:graphicFrameLocks xmlns:a="http://schemas.openxmlformats.org/drawingml/2006/main" noChangeAspect="1"/>
@@ -46283,7 +46247,7 @@
                   <pic:spPr>
                     <a:xfrm>
                       <a:off x="0" y="0"/>
-                      <a:ext cx="5724525" cy="3276600"/>
+                      <a:ext cx="5718632" cy="3286295"/>
                     </a:xfrm>
                     <a:prstGeom prst="rect">
                       <a:avLst/>
@@ -46303,6 +46267,7 @@
         <w:jc w:val="both"/>
         <w:rPr>
           <w:i/>
+          <w:spacing w:val="-3"/>
         </w:rPr>
       </w:pPr>
       <w:r>
@@ -46322,31 +46287,31 @@
         <w:rPr>
           <w:i/>
         </w:rPr>
-        <w:t>4.8: State</w:t>
+        <w:t xml:space="preserve">4.8: </w:t>
+      </w:r>
+      <w:r>
+        <w:rPr>
+          <w:i/>
+        </w:rPr>
+        <w:t>Country Entity</w:t>
       </w:r>
       <w:r>
         <w:rPr>
           <w:i/>
           <w:spacing w:val="-3"/>
         </w:rPr>
-        <w:t xml:space="preserve"> </w:t>
-      </w:r>
-      <w:proofErr w:type="spellStart"/>
-      <w:r>
+        <w:t xml:space="preserve"> class</w:t>
+      </w:r>
+    </w:p>
+    <w:p>
+      <w:pPr>
+        <w:spacing w:before="158"/>
+        <w:ind w:left="3050" w:right="3549"/>
+        <w:jc w:val="both"/>
         <w:rPr>
           <w:i/>
-          <w:spacing w:val="-3"/>
-        </w:rPr>
-        <w:t>Dto</w:t>
-      </w:r>
-      <w:proofErr w:type="spellEnd"/>
-      <w:r>
-        <w:rPr>
-          <w:i/>
-          <w:spacing w:val="-3"/>
-        </w:rPr>
-        <w:t xml:space="preserve"> class</w:t>
-      </w:r>
+        </w:rPr>
+      </w:pPr>
     </w:p>
     <w:p>
       <w:pPr>
@@ -46363,26 +46328,16 @@
           <w:noProof/>
         </w:rPr>
         <w:drawing>
-          <wp:anchor distT="0" distB="0" distL="0" distR="0" simplePos="0" relativeHeight="251652096" behindDoc="0" locked="0" layoutInCell="1" allowOverlap="1" wp14:anchorId="4C648398" wp14:editId="11C4BC45">
-            <wp:simplePos x="0" y="0"/>
-            <wp:positionH relativeFrom="page">
-              <wp:posOffset>1066800</wp:posOffset>
-            </wp:positionH>
-            <wp:positionV relativeFrom="paragraph">
-              <wp:posOffset>610235</wp:posOffset>
-            </wp:positionV>
-            <wp:extent cx="5756275" cy="3213735"/>
-            <wp:effectExtent l="0" t="0" r="0" b="5715"/>
-            <wp:wrapTopAndBottom/>
-            <wp:docPr id="25" name="image20.jpeg"/>
-            <wp:cNvGraphicFramePr>
-              <a:graphicFrameLocks xmlns:a="http://schemas.openxmlformats.org/drawingml/2006/main" noChangeAspect="1"/>
-            </wp:cNvGraphicFramePr>
+          <wp:inline distT="0" distB="0" distL="0" distR="0" wp14:anchorId="0D6FD7C6" wp14:editId="5F34BF55">
+            <wp:extent cx="5829300" cy="3447592"/>
+            <wp:effectExtent l="0" t="0" r="0" b="635"/>
+            <wp:docPr id="8" name="image18.jpeg"/>
+            <wp:cNvGraphicFramePr/>
             <a:graphic xmlns:a="http://schemas.openxmlformats.org/drawingml/2006/main">
               <a:graphicData uri="http://schemas.openxmlformats.org/drawingml/2006/picture">
                 <pic:pic xmlns:pic="http://schemas.openxmlformats.org/drawingml/2006/picture">
                   <pic:nvPicPr>
-                    <pic:cNvPr id="25" name="image20.jpeg"/>
+                    <pic:cNvPr id="8" name="image18.jpeg"/>
                     <pic:cNvPicPr/>
                   </pic:nvPicPr>
                   <pic:blipFill>
@@ -46400,7 +46355,7 @@
                   <pic:spPr>
                     <a:xfrm>
                       <a:off x="0" y="0"/>
-                      <a:ext cx="5756275" cy="3213735"/>
+                      <a:ext cx="5837557" cy="3452475"/>
                     </a:xfrm>
                     <a:prstGeom prst="rect">
                       <a:avLst/>
@@ -46409,10 +46364,7 @@
                 </pic:pic>
               </a:graphicData>
             </a:graphic>
-            <wp14:sizeRelV relativeFrom="margin">
-              <wp14:pctHeight>0</wp14:pctHeight>
-            </wp14:sizeRelV>
-          </wp:anchor>
+          </wp:inline>
         </w:drawing>
       </w:r>
     </w:p>
@@ -46474,26 +46426,18 @@
         <w:rPr>
           <w:i/>
         </w:rPr>
-        <w:t xml:space="preserve">District </w:t>
-      </w:r>
-      <w:proofErr w:type="spellStart"/>
+        <w:t>Country Service</w:t>
+      </w:r>
       <w:r>
         <w:rPr>
           <w:i/>
-        </w:rPr>
-        <w:t>Dto</w:t>
-      </w:r>
-      <w:proofErr w:type="spellEnd"/>
+          <w:spacing w:val="-1"/>
+        </w:rPr>
+        <w:t xml:space="preserve"> </w:t>
+      </w:r>
       <w:r>
         <w:rPr>
           <w:i/>
-          <w:spacing w:val="-1"/>
-        </w:rPr>
-        <w:t xml:space="preserve"> </w:t>
-      </w:r>
-      <w:r>
-        <w:rPr>
-          <w:i/>
         </w:rPr>
         <w:t>class</w:t>
       </w:r>
@@ -46537,6 +46481,9 @@
       <w:pPr>
         <w:jc w:val="both"/>
       </w:pPr>
+      <w:r>
+        <w:t xml:space="preserve"> </w:t>
+      </w:r>
     </w:p>
     <w:p>
       <w:pPr>
@@ -46584,67 +46531,6 @@
           <w:sz w:val="20"/>
         </w:rPr>
       </w:pPr>
-      <w:r>
-        <w:rPr>
-          <w:noProof/>
-        </w:rPr>
-        <w:lastRenderedPageBreak/>
-        <w:drawing>
-          <wp:anchor distT="0" distB="0" distL="0" distR="0" simplePos="0" relativeHeight="251665408" behindDoc="0" locked="0" layoutInCell="1" allowOverlap="1" wp14:anchorId="1A2FB3FD" wp14:editId="7E0266BD">
-            <wp:simplePos x="0" y="0"/>
-            <wp:positionH relativeFrom="page">
-              <wp:posOffset>1112520</wp:posOffset>
-            </wp:positionH>
-            <wp:positionV relativeFrom="paragraph">
-              <wp:posOffset>187325</wp:posOffset>
-            </wp:positionV>
-            <wp:extent cx="5928360" cy="3088005"/>
-            <wp:effectExtent l="0" t="0" r="0" b="0"/>
-            <wp:wrapTopAndBottom/>
-            <wp:docPr id="14" name="image18.jpeg"/>
-            <wp:cNvGraphicFramePr>
-              <a:graphicFrameLocks xmlns:a="http://schemas.openxmlformats.org/drawingml/2006/main" noChangeAspect="1"/>
-            </wp:cNvGraphicFramePr>
-            <a:graphic xmlns:a="http://schemas.openxmlformats.org/drawingml/2006/main">
-              <a:graphicData uri="http://schemas.openxmlformats.org/drawingml/2006/picture">
-                <pic:pic xmlns:pic="http://schemas.openxmlformats.org/drawingml/2006/picture">
-                  <pic:nvPicPr>
-                    <pic:cNvPr id="14" name="image18.jpeg"/>
-                    <pic:cNvPicPr/>
-                  </pic:nvPicPr>
-                  <pic:blipFill>
-                    <a:blip r:embed="rId93">
-                      <a:extLst>
-                        <a:ext uri="{28A0092B-C50C-407E-A947-70E740481C1C}">
-                          <a14:useLocalDpi xmlns:a14="http://schemas.microsoft.com/office/drawing/2010/main" val="0"/>
-                        </a:ext>
-                      </a:extLst>
-                    </a:blip>
-                    <a:stretch>
-                      <a:fillRect/>
-                    </a:stretch>
-                  </pic:blipFill>
-                  <pic:spPr>
-                    <a:xfrm>
-                      <a:off x="0" y="0"/>
-                      <a:ext cx="5928360" cy="3088005"/>
-                    </a:xfrm>
-                    <a:prstGeom prst="rect">
-                      <a:avLst/>
-                    </a:prstGeom>
-                  </pic:spPr>
-                </pic:pic>
-              </a:graphicData>
-            </a:graphic>
-            <wp14:sizeRelH relativeFrom="margin">
-              <wp14:pctWidth>0</wp14:pctWidth>
-            </wp14:sizeRelH>
-            <wp14:sizeRelV relativeFrom="margin">
-              <wp14:pctHeight>0</wp14:pctHeight>
-            </wp14:sizeRelV>
-          </wp:anchor>
-        </w:drawing>
-      </w:r>
       <w:r>
         <w:rPr>
           <w:noProof/>
@@ -46652,7 +46538,7 @@
         <mc:AlternateContent>
           <mc:Choice Requires="wps">
             <w:drawing>
-              <wp:anchor distT="0" distB="0" distL="114300" distR="114300" simplePos="0" relativeHeight="251682816" behindDoc="0" locked="0" layoutInCell="1" allowOverlap="1" wp14:anchorId="264B0DD5" wp14:editId="2CA59A5A">
+              <wp:anchor distT="0" distB="0" distL="114300" distR="114300" simplePos="0" relativeHeight="251682816" behindDoc="0" locked="0" layoutInCell="1" allowOverlap="1" wp14:anchorId="264B0DD5" wp14:editId="14347C02">
                 <wp:simplePos x="0" y="0"/>
                 <wp:positionH relativeFrom="column">
                   <wp:posOffset>190260</wp:posOffset>
@@ -46707,7 +46593,7 @@
           </mc:Choice>
           <mc:Fallback>
             <w:pict>
-              <v:line w14:anchorId="41A74AD0" id="Straight Connector 48" o:spid="_x0000_s1026" style="position:absolute;flip:y;z-index:251682816;visibility:visible;mso-wrap-style:square;mso-width-percent:0;mso-height-percent:0;mso-wrap-distance-left:9pt;mso-wrap-distance-top:0;mso-wrap-distance-right:9pt;mso-wrap-distance-bottom:0;mso-position-horizontal:absolute;mso-position-horizontal-relative:text;mso-position-vertical:absolute;mso-position-vertical-relative:text;mso-width-percent:0;mso-height-percent:0;mso-width-relative:margin;mso-height-relative:margin" from="15pt,-.15pt" to="477.5pt,3.25pt" o:gfxdata="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" strokecolor="black [3040]"/>
+              <v:line w14:anchorId="798F1BA8" id="Straight Connector 48" o:spid="_x0000_s1026" style="position:absolute;flip:y;z-index:251682816;visibility:visible;mso-wrap-style:square;mso-width-percent:0;mso-height-percent:0;mso-wrap-distance-left:9pt;mso-wrap-distance-top:0;mso-wrap-distance-right:9pt;mso-wrap-distance-bottom:0;mso-position-horizontal:absolute;mso-position-horizontal-relative:text;mso-position-vertical:absolute;mso-position-vertical-relative:text;mso-width-percent:0;mso-height-percent:0;mso-width-relative:margin;mso-height-relative:margin" from="15pt,-.15pt" to="477.5pt,3.25pt" o:gfxdata="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" strokecolor="black [3040]"/>
             </w:pict>
           </mc:Fallback>
         </mc:AlternateContent>
@@ -46774,7 +46660,7 @@
           </mc:Choice>
           <mc:Fallback>
             <w:pict>
-              <v:line w14:anchorId="427B8B73" id="Straight Connector 47" o:spid="_x0000_s1026" style="position:absolute;flip:y;z-index:251681792;visibility:visible;mso-wrap-style:square;mso-width-percent:0;mso-height-percent:0;mso-wrap-distance-left:9pt;mso-wrap-distance-top:0;mso-wrap-distance-right:9pt;mso-wrap-distance-bottom:0;mso-position-horizontal:absolute;mso-position-horizontal-relative:text;mso-position-vertical:absolute;mso-position-vertical-relative:text;mso-width-percent:0;mso-height-percent:0;mso-width-relative:margin;mso-height-relative:margin" from="13.35pt,7.95pt" to="480.95pt,7.95pt" o:gfxdata="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" strokecolor="black [3200]" strokeweight="3pt">
+              <v:line w14:anchorId="686702A3" id="Straight Connector 47" o:spid="_x0000_s1026" style="position:absolute;flip:y;z-index:251681792;visibility:visible;mso-wrap-style:square;mso-width-percent:0;mso-height-percent:0;mso-wrap-distance-left:9pt;mso-wrap-distance-top:0;mso-wrap-distance-right:9pt;mso-wrap-distance-bottom:0;mso-position-horizontal:absolute;mso-position-horizontal-relative:text;mso-position-vertical:absolute;mso-position-vertical-relative:text;mso-width-percent:0;mso-height-percent:0;mso-width-relative:margin;mso-height-relative:margin" from="13.35pt,7.95pt" to="480.95pt,7.95pt" o:gfxdata="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" strokecolor="black [3200]" strokeweight="3pt">
                 <v:shadow on="t" color="black" opacity="22937f" origin=",.5" offset="0,.63889mm"/>
               </v:line>
             </w:pict>
@@ -46784,143 +46670,6 @@
     </w:p>
     <w:p>
       <w:pPr>
-        <w:pStyle w:val="Heading2"/>
-        <w:spacing w:before="204"/>
-        <w:ind w:left="200"/>
-        <w:jc w:val="center"/>
-        <w:rPr>
-          <w:b w:val="0"/>
-          <w:bCs w:val="0"/>
-          <w:i/>
-          <w:sz w:val="22"/>
-          <w:szCs w:val="22"/>
-        </w:rPr>
-      </w:pPr>
-    </w:p>
-    <w:p>
-      <w:pPr>
-        <w:pStyle w:val="Heading2"/>
-        <w:spacing w:before="204"/>
-        <w:ind w:left="200"/>
-        <w:jc w:val="center"/>
-        <w:rPr>
-          <w:b w:val="0"/>
-          <w:bCs w:val="0"/>
-          <w:i/>
-          <w:sz w:val="22"/>
-          <w:szCs w:val="22"/>
-        </w:rPr>
-      </w:pPr>
-      <w:r>
-        <w:rPr>
-          <w:b w:val="0"/>
-          <w:bCs w:val="0"/>
-          <w:i/>
-          <w:sz w:val="22"/>
-          <w:szCs w:val="22"/>
-        </w:rPr>
-        <w:t>Fig</w:t>
-      </w:r>
-      <w:r>
-        <w:rPr>
-          <w:b w:val="0"/>
-          <w:bCs w:val="0"/>
-          <w:i/>
-          <w:spacing w:val="-1"/>
-          <w:sz w:val="22"/>
-          <w:szCs w:val="22"/>
-        </w:rPr>
-        <w:t xml:space="preserve"> </w:t>
-      </w:r>
-      <w:r>
-        <w:rPr>
-          <w:b w:val="0"/>
-          <w:bCs w:val="0"/>
-          <w:i/>
-          <w:sz w:val="22"/>
-          <w:szCs w:val="22"/>
-        </w:rPr>
-        <w:t>4.</w:t>
-      </w:r>
-      <w:r>
-        <w:rPr>
-          <w:b w:val="0"/>
-          <w:bCs w:val="0"/>
-          <w:i/>
-          <w:sz w:val="22"/>
-          <w:szCs w:val="22"/>
-        </w:rPr>
-        <w:t>10</w:t>
-      </w:r>
-      <w:r>
-        <w:rPr>
-          <w:b w:val="0"/>
-          <w:bCs w:val="0"/>
-          <w:i/>
-          <w:spacing w:val="-1"/>
-          <w:sz w:val="22"/>
-          <w:szCs w:val="22"/>
-        </w:rPr>
-        <w:t xml:space="preserve"> </w:t>
-      </w:r>
-      <w:r>
-        <w:rPr>
-          <w:b w:val="0"/>
-          <w:bCs w:val="0"/>
-          <w:i/>
-          <w:sz w:val="22"/>
-          <w:szCs w:val="22"/>
-        </w:rPr>
-        <w:t>Country</w:t>
-      </w:r>
-      <w:r>
-        <w:rPr>
-          <w:b w:val="0"/>
-          <w:bCs w:val="0"/>
-          <w:i/>
-          <w:spacing w:val="-1"/>
-          <w:sz w:val="22"/>
-          <w:szCs w:val="22"/>
-        </w:rPr>
-        <w:t xml:space="preserve"> </w:t>
-      </w:r>
-      <w:r>
-        <w:rPr>
-          <w:b w:val="0"/>
-          <w:bCs w:val="0"/>
-          <w:i/>
-          <w:sz w:val="22"/>
-          <w:szCs w:val="22"/>
-        </w:rPr>
-        <w:t>Entity</w:t>
-      </w:r>
-      <w:r>
-        <w:rPr>
-          <w:b w:val="0"/>
-          <w:bCs w:val="0"/>
-          <w:i/>
-          <w:sz w:val="22"/>
-          <w:szCs w:val="22"/>
-        </w:rPr>
-        <w:t xml:space="preserve"> class</w:t>
-      </w:r>
-    </w:p>
-    <w:p>
-      <w:pPr>
-        <w:pStyle w:val="Heading2"/>
-        <w:spacing w:before="204"/>
-        <w:ind w:left="200"/>
-        <w:jc w:val="center"/>
-        <w:rPr>
-          <w:b w:val="0"/>
-          <w:bCs w:val="0"/>
-          <w:sz w:val="22"/>
-          <w:szCs w:val="22"/>
-        </w:rPr>
-      </w:pPr>
-    </w:p>
-    <w:p>
-      <w:pPr>
         <w:jc w:val="both"/>
       </w:pPr>
     </w:p>
@@ -46939,9 +46688,9 @@
           <w:sz w:val="20"/>
         </w:rPr>
         <w:drawing>
-          <wp:inline distT="0" distB="0" distL="0" distR="0" wp14:anchorId="08C3AD0A" wp14:editId="475D5377">
-            <wp:extent cx="6046470" cy="4086104"/>
-            <wp:effectExtent l="0" t="0" r="0" b="0"/>
+          <wp:inline distT="0" distB="0" distL="0" distR="0" wp14:anchorId="08C3AD0A" wp14:editId="7DDE688E">
+            <wp:extent cx="6081117" cy="3902283"/>
+            <wp:effectExtent l="0" t="0" r="0" b="3175"/>
             <wp:docPr id="16" name="Picture 16"/>
             <wp:cNvGraphicFramePr>
               <a:graphicFrameLocks xmlns:a="http://schemas.openxmlformats.org/drawingml/2006/main" noChangeAspect="1"/>
@@ -46954,7 +46703,7 @@
                     <pic:cNvPicPr/>
                   </pic:nvPicPr>
                   <pic:blipFill>
-                    <a:blip r:embed="rId94">
+                    <a:blip r:embed="rId93">
                       <a:extLst>
                         <a:ext uri="{28A0092B-C50C-407E-A947-70E740481C1C}">
                           <a14:useLocalDpi xmlns:a14="http://schemas.microsoft.com/office/drawing/2010/main" val="0"/>
@@ -46968,7 +46717,7 @@
                   <pic:spPr>
                     <a:xfrm>
                       <a:off x="0" y="0"/>
-                      <a:ext cx="6081117" cy="4109518"/>
+                      <a:ext cx="6081117" cy="3902283"/>
                     </a:xfrm>
                     <a:prstGeom prst="rect">
                       <a:avLst/>
@@ -47007,14 +46756,32 @@
         <w:rPr>
           <w:i/>
         </w:rPr>
-        <w:t>4.11 State</w:t>
+        <w:t xml:space="preserve">4.11 </w:t>
+      </w:r>
+      <w:r>
+        <w:rPr>
+          <w:i/>
+        </w:rPr>
+        <w:t>Co</w:t>
+      </w:r>
+      <w:r>
+        <w:rPr>
+          <w:i/>
+        </w:rPr>
+        <w:t>u</w:t>
+      </w:r>
+      <w:r>
+        <w:rPr>
+          <w:i/>
+        </w:rPr>
+        <w:t>ntry Repository</w:t>
       </w:r>
       <w:r>
         <w:rPr>
           <w:i/>
           <w:spacing w:val="-3"/>
         </w:rPr>
-        <w:t xml:space="preserve"> Entity class</w:t>
+        <w:t xml:space="preserve"> class</w:t>
       </w:r>
     </w:p>
     <w:p>
@@ -47207,7 +46974,7 @@
                           </pic:cNvPicPr>
                         </pic:nvPicPr>
                         <pic:blipFill>
-                          <a:blip r:embed="rId95">
+                          <a:blip r:embed="rId94">
                             <a:extLst>
                               <a:ext uri="{28A0092B-C50C-407E-A947-70E740481C1C}">
                                 <a14:useLocalDpi xmlns:a14="http://schemas.microsoft.com/office/drawing/2010/main" val="0"/>
@@ -47247,12 +47014,12 @@
           </mc:Choice>
           <mc:Fallback>
             <w:pict>
-              <v:group w14:anchorId="02FC626A" id="Group 18" o:spid="_x0000_s1026" style="width:461.55pt;height:326.15pt;mso-position-horizontal-relative:char;mso-position-vertical-relative:line" coordsize="9231,6523" o:gfxdata="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">
+              <v:group w14:anchorId="6CB38F08" id="Group 18" o:spid="_x0000_s1026" style="width:461.55pt;height:326.15pt;mso-position-horizontal-relative:char;mso-position-vertical-relative:line" coordsize="9231,6523" o:gfxdata="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">
                 <v:shape id="AutoShape 106" o:spid="_x0000_s1027" style="position:absolute;width:9216;height:89;visibility:visible;mso-wrap-style:square;v-text-anchor:top" coordsize="9216,89" o:gfxdata="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" path="m9216,29l,29,,89r9216,l9216,29xm9216,l,,,15r9216,l9216,xe" fillcolor="black" stroked="f">
                   <v:path arrowok="t" o:connecttype="custom" o:connectlocs="9216,29;0,29;0,89;9216,89;9216,29;9216,0;0,0;0,15;9216,15;9216,0" o:connectangles="0,0,0,0,0,0,0,0,0,0"/>
                 </v:shape>
                 <v:shape id="Picture 107" o:spid="_x0000_s1028" type="#_x0000_t75" style="position:absolute;left:1;top:103;width:9230;height:6420;visibility:visible;mso-wrap-style:square" o:gfxdata="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">
-                  <v:imagedata r:id="rId96" o:title=""/>
+                  <v:imagedata r:id="rId95" o:title=""/>
                 </v:shape>
                 <w10:anchorlock/>
               </v:group>
@@ -47331,6 +47098,41 @@
     <w:p>
       <w:pPr>
         <w:jc w:val="both"/>
+      </w:pPr>
+    </w:p>
+    <w:p>
+      <w:pPr>
+        <w:jc w:val="both"/>
+      </w:pPr>
+    </w:p>
+    <w:p>
+      <w:pPr>
+        <w:jc w:val="both"/>
+      </w:pPr>
+    </w:p>
+    <w:p>
+      <w:pPr>
+        <w:jc w:val="both"/>
+      </w:pPr>
+    </w:p>
+    <w:p>
+      <w:pPr>
+        <w:spacing w:before="91"/>
+        <w:ind w:left="2999" w:right="3496"/>
+        <w:jc w:val="both"/>
+        <w:rPr>
+          <w:i/>
+        </w:rPr>
+      </w:pPr>
+    </w:p>
+    <w:p>
+      <w:pPr>
+        <w:jc w:val="both"/>
+      </w:pPr>
+    </w:p>
+    <w:p>
+      <w:pPr>
+        <w:jc w:val="both"/>
         <w:sectPr>
           <w:pgSz w:w="11930" w:h="16860"/>
           <w:pgMar w:top="900" w:right="740" w:bottom="1080" w:left="1480" w:header="638" w:footer="894" w:gutter="0"/>
@@ -47354,15 +47156,15 @@
         </w:rPr>
         <w:lastRenderedPageBreak/>
         <w:drawing>
-          <wp:anchor distT="0" distB="0" distL="0" distR="0" simplePos="0" relativeHeight="251656192" behindDoc="0" locked="0" layoutInCell="1" allowOverlap="1" wp14:anchorId="1A76683F" wp14:editId="7D7B62BE">
+          <wp:anchor distT="0" distB="0" distL="0" distR="0" simplePos="0" relativeHeight="251656192" behindDoc="0" locked="0" layoutInCell="1" allowOverlap="1" wp14:anchorId="1A76683F" wp14:editId="115BC251">
             <wp:simplePos x="0" y="0"/>
             <wp:positionH relativeFrom="page">
-              <wp:posOffset>1043305</wp:posOffset>
+              <wp:posOffset>1047750</wp:posOffset>
             </wp:positionH>
             <wp:positionV relativeFrom="paragraph">
-              <wp:posOffset>127000</wp:posOffset>
+              <wp:posOffset>123825</wp:posOffset>
             </wp:positionV>
-            <wp:extent cx="5739130" cy="5528945"/>
+            <wp:extent cx="5739130" cy="4991100"/>
             <wp:effectExtent l="0" t="0" r="0" b="0"/>
             <wp:wrapTopAndBottom/>
             <wp:docPr id="27" name="image22.jpeg"/>
@@ -47377,7 +47179,7 @@
                     <pic:cNvPicPr/>
                   </pic:nvPicPr>
                   <pic:blipFill>
-                    <a:blip r:embed="rId97" cstate="print"/>
+                    <a:blip r:embed="rId96" cstate="print"/>
                     <a:stretch>
                       <a:fillRect/>
                     </a:stretch>
@@ -47385,7 +47187,7 @@
                   <pic:spPr>
                     <a:xfrm>
                       <a:off x="0" y="0"/>
-                      <a:ext cx="5739130" cy="5528945"/>
+                      <a:ext cx="5739130" cy="4991100"/>
                     </a:xfrm>
                     <a:prstGeom prst="rect">
                       <a:avLst/>
@@ -47464,7 +47266,7 @@
           </mc:Choice>
           <mc:Fallback>
             <w:pict>
-              <v:line w14:anchorId="124EA829" id="Straight Connector 49" o:spid="_x0000_s1026" style="position:absolute;flip:y;z-index:251686912;visibility:visible;mso-wrap-style:square;mso-width-percent:0;mso-wrap-distance-left:9pt;mso-wrap-distance-top:0;mso-wrap-distance-right:9pt;mso-wrap-distance-bottom:0;mso-position-horizontal:absolute;mso-position-horizontal-relative:text;mso-position-vertical:absolute;mso-position-vertical-relative:text;mso-width-percent:0;mso-width-relative:margin" from="4.8pt,-.2pt" to="469.35pt,.5pt" o:gfxdata="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" strokecolor="black [3040]"/>
+              <v:line w14:anchorId="72B1A48E" id="Straight Connector 49" o:spid="_x0000_s1026" style="position:absolute;flip:y;z-index:251686912;visibility:visible;mso-wrap-style:square;mso-width-percent:0;mso-wrap-distance-left:9pt;mso-wrap-distance-top:0;mso-wrap-distance-right:9pt;mso-wrap-distance-bottom:0;mso-position-horizontal:absolute;mso-position-horizontal-relative:text;mso-position-vertical:absolute;mso-position-vertical-relative:text;mso-width-percent:0;mso-width-relative:margin" from="4.8pt,-.2pt" to="469.35pt,.5pt" o:gfxdata="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" strokecolor="black [3040]"/>
             </w:pict>
           </mc:Fallback>
         </mc:AlternateContent>
@@ -47541,7 +47343,7 @@
           </mc:Choice>
           <mc:Fallback>
             <w:pict>
-              <v:line w14:anchorId="5F12BDB8" id="Straight Connector 46" o:spid="_x0000_s1026" style="position:absolute;flip:y;z-index:251685888;visibility:visible;mso-wrap-style:square;mso-width-percent:0;mso-height-percent:0;mso-wrap-distance-left:9pt;mso-wrap-distance-top:0;mso-wrap-distance-right:9pt;mso-wrap-distance-bottom:0;mso-position-horizontal:absolute;mso-position-horizontal-relative:text;mso-position-vertical:absolute;mso-position-vertical-relative:text;mso-width-percent:0;mso-height-percent:0;mso-width-relative:margin;mso-height-relative:margin" from="4.1pt,1.55pt" to="471.7pt,1.55pt" o:gfxdata="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" strokecolor="black [3200]" strokeweight="3pt">
+              <v:line w14:anchorId="24600385" id="Straight Connector 46" o:spid="_x0000_s1026" style="position:absolute;flip:y;z-index:251685888;visibility:visible;mso-wrap-style:square;mso-width-percent:0;mso-height-percent:0;mso-wrap-distance-left:9pt;mso-wrap-distance-top:0;mso-wrap-distance-right:9pt;mso-wrap-distance-bottom:0;mso-position-horizontal:absolute;mso-position-horizontal-relative:text;mso-position-vertical:absolute;mso-position-vertical-relative:text;mso-width-percent:0;mso-height-percent:0;mso-width-relative:margin;mso-height-relative:margin" from="4.1pt,1.55pt" to="471.7pt,1.55pt" o:gfxdata="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" strokecolor="black [3200]" strokeweight="3pt">
                 <v:shadow on="t" color="black" opacity="22937f" origin=",.5" offset="0,.63889mm"/>
               </v:line>
             </w:pict>
@@ -47673,147 +47475,18 @@
     </w:p>
     <w:p>
       <w:pPr>
-        <w:pStyle w:val="BodyText"/>
-        <w:spacing w:before="4"/>
-        <w:jc w:val="both"/>
-        <w:rPr>
-          <w:i/>
-          <w:sz w:val="6"/>
-        </w:rPr>
-      </w:pPr>
-    </w:p>
-    <w:p>
-      <w:pPr>
-        <w:pStyle w:val="BodyText"/>
-        <w:ind w:left="199"/>
-        <w:jc w:val="both"/>
-        <w:rPr>
-          <w:sz w:val="20"/>
-        </w:rPr>
-      </w:pPr>
-      <w:r>
-        <w:rPr>
-          <w:sz w:val="20"/>
-        </w:rPr>
-      </w:r>
-      <w:r>
-        <w:rPr>
-          <w:sz w:val="20"/>
-        </w:rPr>
-        <w:pict w14:anchorId="072B2EEF">
-          <v:group id="_x0000_s1028" style="width:460.8pt;height:549pt;mso-position-horizontal-relative:char;mso-position-vertical-relative:line" coordsize="9216,5777">
-            <v:shape id="_x0000_s1030" style="position:absolute;width:9216;height:89" coordsize="9216,89" o:spt="100" adj="0,,0" path="m9216,29l,29,,89r9216,l9216,29xm9216,l,,,15r9216,l9216,xe" fillcolor="black" stroked="f">
-              <v:stroke joinstyle="round"/>
-              <v:formulas/>
-              <v:path arrowok="t" o:connecttype="segments"/>
-            </v:shape>
-            <v:shape id="_x0000_s1029" type="#_x0000_t75" style="position:absolute;left:1;top:103;width:8980;height:5674">
-              <v:imagedata r:id="rId98" o:title=""/>
-            </v:shape>
-            <w10:anchorlock/>
-          </v:group>
-        </w:pict>
-      </w:r>
-    </w:p>
-    <w:p>
-      <w:pPr>
-        <w:pStyle w:val="BodyText"/>
-        <w:spacing w:before="3"/>
-        <w:jc w:val="both"/>
-        <w:rPr>
-          <w:i/>
-          <w:sz w:val="18"/>
-        </w:rPr>
-      </w:pPr>
-    </w:p>
-    <w:p>
-      <w:pPr>
         <w:spacing w:before="92"/>
         <w:ind w:left="3203"/>
         <w:jc w:val="both"/>
         <w:rPr>
           <w:i/>
-        </w:rPr>
-      </w:pPr>
-      <w:r>
-        <w:rPr>
-          <w:i/>
-        </w:rPr>
-        <w:t>Fig</w:t>
-      </w:r>
-      <w:r>
-        <w:rPr>
-          <w:i/>
-          <w:spacing w:val="-1"/>
-        </w:rPr>
-        <w:t xml:space="preserve"> </w:t>
-      </w:r>
-      <w:r>
-        <w:rPr>
-          <w:i/>
-        </w:rPr>
-        <w:t>4.1</w:t>
-      </w:r>
-      <w:r>
-        <w:rPr>
-          <w:i/>
-        </w:rPr>
-        <w:t>4</w:t>
-      </w:r>
-      <w:r>
-        <w:rPr>
-          <w:i/>
-        </w:rPr>
-        <w:t>: State</w:t>
-      </w:r>
-      <w:r>
-        <w:rPr>
-          <w:i/>
-          <w:spacing w:val="-1"/>
-        </w:rPr>
-        <w:t xml:space="preserve"> </w:t>
-      </w:r>
-      <w:r>
-        <w:rPr>
-          <w:i/>
-        </w:rPr>
-        <w:t>HTTP</w:t>
-      </w:r>
-      <w:r>
-        <w:rPr>
-          <w:i/>
-          <w:spacing w:val="-1"/>
-        </w:rPr>
-        <w:t xml:space="preserve"> </w:t>
-      </w:r>
-      <w:r>
-        <w:rPr>
-          <w:i/>
-        </w:rPr>
-        <w:t>Response</w:t>
-      </w:r>
-    </w:p>
-    <w:p>
-      <w:pPr>
-        <w:jc w:val="both"/>
-        <w:sectPr>
-          <w:pgSz w:w="11930" w:h="16860"/>
-          <w:pgMar w:top="900" w:right="740" w:bottom="1080" w:left="1480" w:header="638" w:footer="894" w:gutter="0"/>
-          <w:cols w:space="720"/>
-        </w:sectPr>
-      </w:pPr>
-    </w:p>
-    <w:p>
-      <w:pPr>
-        <w:pStyle w:val="BodyText"/>
-        <w:spacing w:before="8"/>
-        <w:jc w:val="both"/>
-        <w:rPr>
-          <w:i/>
           <w:sz w:val="20"/>
         </w:rPr>
       </w:pPr>
       <w:r>
+        <w:rPr>
+          <w:sz w:val="24"/>
+        </w:rPr>
         <w:lastRenderedPageBreak/>
         <w:pict w14:anchorId="1EB43F06">
           <v:shape id="_x0000_s1027" style="position:absolute;left:0;text-align:left;margin-left:83.95pt;margin-top:48.85pt;width:460.8pt;height:4.45pt;z-index:15753728;mso-position-horizontal-relative:page;mso-position-vertical-relative:page" coordorigin="1679,977" coordsize="9216,89" o:spt="100" adj="0,,0" path="m10895,1006r-9216,l1679,1066r9216,l10895,1006xm10895,977r-9216,l1679,992r9216,l10895,977xe" fillcolor="black" stroked="f">
@@ -48645,8 +48318,8 @@
         <w:spacing w:line="360" w:lineRule="auto"/>
         <w:jc w:val="both"/>
         <w:sectPr>
-          <w:headerReference w:type="default" r:id="rId99"/>
-          <w:footerReference w:type="default" r:id="rId100"/>
+          <w:headerReference w:type="default" r:id="rId97"/>
+          <w:footerReference w:type="default" r:id="rId98"/>
           <w:pgSz w:w="11930" w:h="16860"/>
           <w:pgMar w:top="1480" w:right="740" w:bottom="1080" w:left="1480" w:header="638" w:footer="894" w:gutter="0"/>
           <w:cols w:space="720"/>
@@ -48986,8 +48659,8 @@
       </w:r>
     </w:p>
     <w:sectPr>
-      <w:headerReference w:type="default" r:id="rId101"/>
-      <w:footerReference w:type="default" r:id="rId102"/>
+      <w:headerReference w:type="default" r:id="rId99"/>
+      <w:footerReference w:type="default" r:id="rId100"/>
       <w:pgSz w:w="11930" w:h="16860"/>
       <w:pgMar w:top="1480" w:right="740" w:bottom="1080" w:left="1480" w:header="638" w:footer="894" w:gutter="0"/>
       <w:cols w:space="720"/>
@@ -49054,11 +48727,9 @@
                 <w:r>
                   <w:fldChar w:fldCharType="separate"/>
                 </w:r>
-                <w:proofErr w:type="spellStart"/>
                 <w:r>
                   <w:t>i</w:t>
                 </w:r>
-                <w:proofErr w:type="spellEnd"/>
                 <w:r>
                   <w:fldChar w:fldCharType="end"/>
                 </w:r>
@@ -49084,22 +48755,12 @@
       </w:rPr>
     </w:pPr>
     <w:r>
-      <w:pict w14:anchorId="2E28D691">
-        <v:shape id="_x0000_s2082" style="position:absolute;margin-left:83.95pt;margin-top:783.8pt;width:460.8pt;height:4.45pt;z-index:-16820224;mso-position-horizontal-relative:page;mso-position-vertical-relative:page" coordorigin="1679,15676" coordsize="9216,89" o:spt="100" adj="0,,0" path="m10895,15705r-9216,l1679,15765r9216,l10895,15705xm10895,15676r-9216,l1679,15691r9216,l10895,15676xe" fillcolor="black" stroked="f">
-          <v:stroke joinstyle="round"/>
-          <v:formulas/>
-          <v:path arrowok="t" o:connecttype="segments"/>
-          <w10:wrap anchorx="page" anchory="page"/>
-        </v:shape>
-      </w:pict>
-    </w:r>
-    <w:r>
       <w:pict w14:anchorId="6FBC40AE">
         <v:shapetype id="_x0000_t202" coordsize="21600,21600" o:spt="202" path="m,l,21600r21600,l21600,xe">
           <v:stroke joinstyle="miter"/>
           <v:path gradientshapeok="t" o:connecttype="rect"/>
         </v:shapetype>
-        <v:shape id="_x0000_s2081" type="#_x0000_t202" style="position:absolute;margin-left:84pt;margin-top:789.9pt;width:87.8pt;height:14.25pt;z-index:-16819712;mso-position-horizontal-relative:page;mso-position-vertical-relative:page" filled="f" stroked="f">
+        <v:shape id="_x0000_s2081" type="#_x0000_t202" style="position:absolute;margin-left:84pt;margin-top:789.9pt;width:97.65pt;height:16.5pt;z-index:-16819712;mso-position-horizontal-relative:page;mso-position-vertical-relative:page" filled="f" stroked="f">
           <v:textbox style="mso-next-textbox:#_x0000_s2081" inset="0,0,0,0">
             <w:txbxContent>
               <w:p>
@@ -49126,7 +48787,10 @@
                   <w:t xml:space="preserve"> </w:t>
                 </w:r>
                 <w:r>
-                  <w:t>ISE,</w:t>
+                  <w:t>C</w:t>
+                </w:r>
+                <w:r>
+                  <w:t>SE,</w:t>
                 </w:r>
                 <w:r>
                   <w:rPr>
@@ -49135,11 +48799,24 @@
                   <w:t xml:space="preserve"> </w:t>
                 </w:r>
                 <w:r>
-                  <w:t>RRIT</w:t>
+                  <w:t>VV</w:t>
+                </w:r>
+                <w:r>
+                  <w:t>IT</w:t>
                 </w:r>
               </w:p>
             </w:txbxContent>
           </v:textbox>
+          <w10:wrap anchorx="page" anchory="page"/>
+        </v:shape>
+      </w:pict>
+    </w:r>
+    <w:r>
+      <w:pict w14:anchorId="2E28D691">
+        <v:shape id="_x0000_s2082" style="position:absolute;margin-left:83.95pt;margin-top:783.8pt;width:460.8pt;height:4.45pt;z-index:-16820224;mso-position-horizontal-relative:page;mso-position-vertical-relative:page" coordorigin="1679,15676" coordsize="9216,89" o:spt="100" adj="0,,0" path="m10895,15705r-9216,l1679,15765r9216,l10895,15705xm10895,15676r-9216,l1679,15691r9216,l10895,15676xe" fillcolor="black" stroked="f">
+          <v:stroke joinstyle="round"/>
+          <v:formulas/>
+          <v:path arrowok="t" o:connecttype="segments"/>
           <w10:wrap anchorx="page" anchory="page"/>
         </v:shape>
       </w:pict>
@@ -49221,22 +48898,12 @@
       </w:rPr>
     </w:pPr>
     <w:r>
-      <w:pict w14:anchorId="65F31579">
-        <v:shape id="_x0000_s2076" style="position:absolute;margin-left:83.95pt;margin-top:783.8pt;width:460.8pt;height:4.45pt;z-index:-16817152;mso-position-horizontal-relative:page;mso-position-vertical-relative:page" coordorigin="1679,15676" coordsize="9216,89" o:spt="100" adj="0,,0" path="m10895,15705r-9216,l1679,15765r9216,l10895,15705xm10895,15676r-9216,l1679,15691r9216,l10895,15676xe" fillcolor="black" stroked="f">
-          <v:stroke joinstyle="round"/>
-          <v:formulas/>
-          <v:path arrowok="t" o:connecttype="segments"/>
-          <w10:wrap anchorx="page" anchory="page"/>
-        </v:shape>
-      </w:pict>
-    </w:r>
-    <w:r>
       <w:pict w14:anchorId="398BB260">
         <v:shapetype id="_x0000_t202" coordsize="21600,21600" o:spt="202" path="m,l,21600r21600,l21600,xe">
           <v:stroke joinstyle="miter"/>
           <v:path gradientshapeok="t" o:connecttype="rect"/>
         </v:shapetype>
-        <v:shape id="_x0000_s2075" type="#_x0000_t202" style="position:absolute;margin-left:84pt;margin-top:789.9pt;width:87.8pt;height:14.25pt;z-index:-16816640;mso-position-horizontal-relative:page;mso-position-vertical-relative:page" filled="f" stroked="f">
+        <v:shape id="_x0000_s2075" type="#_x0000_t202" style="position:absolute;margin-left:84pt;margin-top:789.9pt;width:96.15pt;height:15.45pt;z-index:-16816640;mso-position-horizontal-relative:page;mso-position-vertical-relative:page" filled="f" stroked="f">
           <v:textbox style="mso-next-textbox:#_x0000_s2075" inset="0,0,0,0">
             <w:txbxContent>
               <w:p>
@@ -49263,7 +48930,10 @@
                   <w:t xml:space="preserve"> </w:t>
                 </w:r>
                 <w:r>
-                  <w:t>ISE,</w:t>
+                  <w:t>C</w:t>
+                </w:r>
+                <w:r>
+                  <w:t>SE,</w:t>
                 </w:r>
                 <w:r>
                   <w:rPr>
@@ -49272,11 +48942,24 @@
                   <w:t xml:space="preserve"> </w:t>
                 </w:r>
                 <w:r>
-                  <w:t>RRIT</w:t>
+                  <w:t>VV</w:t>
+                </w:r>
+                <w:r>
+                  <w:t>IT</w:t>
                 </w:r>
               </w:p>
             </w:txbxContent>
           </v:textbox>
+          <w10:wrap anchorx="page" anchory="page"/>
+        </v:shape>
+      </w:pict>
+    </w:r>
+    <w:r>
+      <w:pict w14:anchorId="65F31579">
+        <v:shape id="_x0000_s2076" style="position:absolute;margin-left:83.95pt;margin-top:783.8pt;width:460.8pt;height:4.45pt;z-index:-16817152;mso-position-horizontal-relative:page;mso-position-vertical-relative:page" coordorigin="1679,15676" coordsize="9216,89" o:spt="100" adj="0,,0" path="m10895,15705r-9216,l1679,15765r9216,l10895,15705xm10895,15676r-9216,l1679,15691r9216,l10895,15676xe" fillcolor="black" stroked="f">
+          <v:stroke joinstyle="round"/>
+          <v:formulas/>
+          <v:path arrowok="t" o:connecttype="segments"/>
           <w10:wrap anchorx="page" anchory="page"/>
         </v:shape>
       </w:pict>
@@ -49499,7 +49182,7 @@
           <v:stroke joinstyle="miter"/>
           <v:path gradientshapeok="t" o:connecttype="rect"/>
         </v:shapetype>
-        <v:shape id="_x0000_s2066" type="#_x0000_t202" style="position:absolute;margin-left:84pt;margin-top:789.9pt;width:87.8pt;height:14.25pt;z-index:-16812032;mso-position-horizontal-relative:page;mso-position-vertical-relative:page" filled="f" stroked="f">
+        <v:shape id="_x0000_s2066" type="#_x0000_t202" style="position:absolute;margin-left:84pt;margin-top:789.9pt;width:95.3pt;height:15.45pt;z-index:-16812032;mso-position-horizontal-relative:page;mso-position-vertical-relative:page" filled="f" stroked="f">
           <v:textbox style="mso-next-textbox:#_x0000_s2066" inset="0,0,0,0">
             <w:txbxContent>
               <w:p>
@@ -49526,7 +49209,10 @@
                   <w:t xml:space="preserve"> </w:t>
                 </w:r>
                 <w:r>
-                  <w:t>ISE,</w:t>
+                  <w:t>C</w:t>
+                </w:r>
+                <w:r>
+                  <w:t>SE,</w:t>
                 </w:r>
                 <w:r>
                   <w:rPr>
@@ -49535,7 +49221,10 @@
                   <w:t xml:space="preserve"> </w:t>
                 </w:r>
                 <w:r>
-                  <w:t>RRIT</w:t>
+                  <w:t>VV</w:t>
+                </w:r>
+                <w:r>
+                  <w:t>IT</w:t>
                 </w:r>
               </w:p>
             </w:txbxContent>
@@ -49621,22 +49310,12 @@
       </w:rPr>
     </w:pPr>
     <w:r>
-      <w:pict w14:anchorId="21E18F4E">
-        <v:shape id="_x0000_s2062" style="position:absolute;margin-left:83.95pt;margin-top:783.8pt;width:460.8pt;height:4.45pt;z-index:-16809984;mso-position-horizontal-relative:page;mso-position-vertical-relative:page" coordorigin="1679,15676" coordsize="9216,89" o:spt="100" adj="0,,0" path="m10895,15705r-9216,l1679,15765r9216,l10895,15705xm10895,15676r-9216,l1679,15691r9216,l10895,15676xe" fillcolor="black" stroked="f">
-          <v:stroke joinstyle="round"/>
-          <v:formulas/>
-          <v:path arrowok="t" o:connecttype="segments"/>
-          <w10:wrap anchorx="page" anchory="page"/>
-        </v:shape>
-      </w:pict>
-    </w:r>
-    <w:r>
       <w:pict w14:anchorId="654358D5">
         <v:shapetype id="_x0000_t202" coordsize="21600,21600" o:spt="202" path="m,l,21600r21600,l21600,xe">
           <v:stroke joinstyle="miter"/>
           <v:path gradientshapeok="t" o:connecttype="rect"/>
         </v:shapetype>
-        <v:shape id="_x0000_s2061" type="#_x0000_t202" style="position:absolute;margin-left:84pt;margin-top:789.9pt;width:87.8pt;height:14.25pt;z-index:-16809472;mso-position-horizontal-relative:page;mso-position-vertical-relative:page" filled="f" stroked="f">
+        <v:shape id="_x0000_s2061" type="#_x0000_t202" style="position:absolute;margin-left:84pt;margin-top:789.9pt;width:102.05pt;height:11.4pt;z-index:-16809472;mso-position-horizontal-relative:page;mso-position-vertical-relative:page" filled="f" stroked="f">
           <v:textbox style="mso-next-textbox:#_x0000_s2061" inset="0,0,0,0">
             <w:txbxContent>
               <w:p>
@@ -49663,7 +49342,10 @@
                   <w:t xml:space="preserve"> </w:t>
                 </w:r>
                 <w:r>
-                  <w:t>ISE,</w:t>
+                  <w:t>C</w:t>
+                </w:r>
+                <w:r>
+                  <w:t>SE,</w:t>
                 </w:r>
                 <w:r>
                   <w:rPr>
@@ -49672,11 +49354,24 @@
                   <w:t xml:space="preserve"> </w:t>
                 </w:r>
                 <w:r>
-                  <w:t>RRIT</w:t>
+                  <w:t>VV</w:t>
+                </w:r>
+                <w:r>
+                  <w:t>IT</w:t>
                 </w:r>
               </w:p>
             </w:txbxContent>
           </v:textbox>
+          <w10:wrap anchorx="page" anchory="page"/>
+        </v:shape>
+      </w:pict>
+    </w:r>
+    <w:r>
+      <w:pict w14:anchorId="21E18F4E">
+        <v:shape id="_x0000_s2062" style="position:absolute;margin-left:83.95pt;margin-top:783.8pt;width:460.8pt;height:4.45pt;z-index:-16809984;mso-position-horizontal-relative:page;mso-position-vertical-relative:page" coordorigin="1679,15676" coordsize="9216,89" o:spt="100" adj="0,,0" path="m10895,15705r-9216,l1679,15765r9216,l10895,15705xm10895,15676r-9216,l1679,15691r9216,l10895,15676xe" fillcolor="black" stroked="f">
+          <v:stroke joinstyle="round"/>
+          <v:formulas/>
+          <v:path arrowok="t" o:connecttype="segments"/>
           <w10:wrap anchorx="page" anchory="page"/>
         </v:shape>
       </w:pict>
@@ -49758,22 +49453,12 @@
       </w:rPr>
     </w:pPr>
     <w:r>
-      <w:pict w14:anchorId="59329579">
-        <v:shape id="_x0000_s2057" style="position:absolute;margin-left:83.95pt;margin-top:783.8pt;width:460.8pt;height:4.45pt;z-index:-16807424;mso-position-horizontal-relative:page;mso-position-vertical-relative:page" coordorigin="1679,15676" coordsize="9216,89" o:spt="100" adj="0,,0" path="m10895,15705r-9216,l1679,15765r9216,l10895,15705xm10895,15676r-9216,l1679,15691r9216,l10895,15676xe" fillcolor="black" stroked="f">
-          <v:stroke joinstyle="round"/>
-          <v:formulas/>
-          <v:path arrowok="t" o:connecttype="segments"/>
-          <w10:wrap anchorx="page" anchory="page"/>
-        </v:shape>
-      </w:pict>
-    </w:r>
-    <w:r>
       <w:pict w14:anchorId="049D220C">
         <v:shapetype id="_x0000_t202" coordsize="21600,21600" o:spt="202" path="m,l,21600r21600,l21600,xe">
           <v:stroke joinstyle="miter"/>
           <v:path gradientshapeok="t" o:connecttype="rect"/>
         </v:shapetype>
-        <v:shape id="_x0000_s2056" type="#_x0000_t202" style="position:absolute;margin-left:84pt;margin-top:789.9pt;width:87.8pt;height:14.25pt;z-index:-16806912;mso-position-horizontal-relative:page;mso-position-vertical-relative:page" filled="f" stroked="f">
+        <v:shape id="_x0000_s2056" type="#_x0000_t202" style="position:absolute;margin-left:84pt;margin-top:789.9pt;width:97.85pt;height:15.45pt;z-index:-16806912;mso-position-horizontal-relative:page;mso-position-vertical-relative:page" filled="f" stroked="f">
           <v:textbox style="mso-next-textbox:#_x0000_s2056" inset="0,0,0,0">
             <w:txbxContent>
               <w:p>
@@ -49800,7 +49485,10 @@
                   <w:t xml:space="preserve"> </w:t>
                 </w:r>
                 <w:r>
-                  <w:t>ISE,</w:t>
+                  <w:t>C</w:t>
+                </w:r>
+                <w:r>
+                  <w:t>SE,</w:t>
                 </w:r>
                 <w:r>
                   <w:rPr>
@@ -49809,11 +49497,24 @@
                   <w:t xml:space="preserve"> </w:t>
                 </w:r>
                 <w:r>
-                  <w:t>RRIT</w:t>
+                  <w:t>VV</w:t>
+                </w:r>
+                <w:r>
+                  <w:t>IT</w:t>
                 </w:r>
               </w:p>
             </w:txbxContent>
           </v:textbox>
+          <w10:wrap anchorx="page" anchory="page"/>
+        </v:shape>
+      </w:pict>
+    </w:r>
+    <w:r>
+      <w:pict w14:anchorId="59329579">
+        <v:shape id="_x0000_s2057" style="position:absolute;margin-left:83.95pt;margin-top:783.8pt;width:460.8pt;height:4.45pt;z-index:-16807424;mso-position-horizontal-relative:page;mso-position-vertical-relative:page" coordorigin="1679,15676" coordsize="9216,89" o:spt="100" adj="0,,0" path="m10895,15705r-9216,l1679,15765r9216,l10895,15705xm10895,15676r-9216,l1679,15691r9216,l10895,15676xe" fillcolor="black" stroked="f">
+          <v:stroke joinstyle="round"/>
+          <v:formulas/>
+          <v:path arrowok="t" o:connecttype="segments"/>
           <w10:wrap anchorx="page" anchory="page"/>
         </v:shape>
       </w:pict>
@@ -49895,22 +49596,12 @@
       </w:rPr>
     </w:pPr>
     <w:r>
-      <w:pict w14:anchorId="0AA9C914">
-        <v:shape id="_x0000_s2052" style="position:absolute;margin-left:83.95pt;margin-top:783.8pt;width:460.8pt;height:4.45pt;z-index:-16804864;mso-position-horizontal-relative:page;mso-position-vertical-relative:page" coordorigin="1679,15676" coordsize="9216,89" o:spt="100" adj="0,,0" path="m10895,15705r-9216,l1679,15765r9216,l10895,15705xm10895,15676r-9216,l1679,15691r9216,l10895,15676xe" fillcolor="black" stroked="f">
-          <v:stroke joinstyle="round"/>
-          <v:formulas/>
-          <v:path arrowok="t" o:connecttype="segments"/>
-          <w10:wrap anchorx="page" anchory="page"/>
-        </v:shape>
-      </w:pict>
-    </w:r>
-    <w:r>
       <w:pict w14:anchorId="2E93B951">
         <v:shapetype id="_x0000_t202" coordsize="21600,21600" o:spt="202" path="m,l,21600r21600,l21600,xe">
           <v:stroke joinstyle="miter"/>
           <v:path gradientshapeok="t" o:connecttype="rect"/>
         </v:shapetype>
-        <v:shape id="_x0000_s2051" type="#_x0000_t202" style="position:absolute;margin-left:84pt;margin-top:789.9pt;width:87.8pt;height:14.25pt;z-index:-16804352;mso-position-horizontal-relative:page;mso-position-vertical-relative:page" filled="f" stroked="f">
+        <v:shape id="_x0000_s2051" type="#_x0000_t202" style="position:absolute;margin-left:84pt;margin-top:789.9pt;width:109.55pt;height:15.45pt;z-index:-16804352;mso-position-horizontal-relative:page;mso-position-vertical-relative:page" filled="f" stroked="f">
           <v:textbox style="mso-next-textbox:#_x0000_s2051" inset="0,0,0,0">
             <w:txbxContent>
               <w:p>
@@ -49937,7 +49628,10 @@
                   <w:t xml:space="preserve"> </w:t>
                 </w:r>
                 <w:r>
-                  <w:t>ISE,</w:t>
+                  <w:t>C</w:t>
+                </w:r>
+                <w:r>
+                  <w:t>SE,</w:t>
                 </w:r>
                 <w:r>
                   <w:rPr>
@@ -49946,11 +49640,24 @@
                   <w:t xml:space="preserve"> </w:t>
                 </w:r>
                 <w:r>
-                  <w:t>RRIT</w:t>
+                  <w:t>VV</w:t>
+                </w:r>
+                <w:r>
+                  <w:t>IT</w:t>
                 </w:r>
               </w:p>
             </w:txbxContent>
           </v:textbox>
+          <w10:wrap anchorx="page" anchory="page"/>
+        </v:shape>
+      </w:pict>
+    </w:r>
+    <w:r>
+      <w:pict w14:anchorId="0AA9C914">
+        <v:shape id="_x0000_s2052" style="position:absolute;margin-left:83.95pt;margin-top:783.8pt;width:460.8pt;height:4.45pt;z-index:-16804864;mso-position-horizontal-relative:page;mso-position-vertical-relative:page" coordorigin="1679,15676" coordsize="9216,89" o:spt="100" adj="0,,0" path="m10895,15705r-9216,l1679,15765r9216,l10895,15705xm10895,15676r-9216,l1679,15691r9216,l10895,15676xe" fillcolor="black" stroked="f">
+          <v:stroke joinstyle="round"/>
+          <v:formulas/>
+          <v:path arrowok="t" o:connecttype="segments"/>
           <w10:wrap anchorx="page" anchory="page"/>
         </v:shape>
       </w:pict>
@@ -50216,13 +49923,8 @@
                   <w:fldChar w:fldCharType="separate"/>
                 </w:r>
                 <w:r>
-                  <w:t>v</w:t>
+                  <w:t>vi</w:t>
                 </w:r>
-                <w:proofErr w:type="spellStart"/>
-                <w:r>
-                  <w:t>i</w:t>
-                </w:r>
-                <w:proofErr w:type="spellEnd"/>
                 <w:r>
                   <w:fldChar w:fldCharType="end"/>
                 </w:r>
@@ -50248,22 +49950,12 @@
       </w:rPr>
     </w:pPr>
     <w:r>
-      <w:pict w14:anchorId="4DE499A0">
-        <v:shape id="_x0000_s2097" style="position:absolute;margin-left:83.95pt;margin-top:783.8pt;width:460.8pt;height:4.45pt;z-index:-16827904;mso-position-horizontal-relative:page;mso-position-vertical-relative:page" coordorigin="1679,15676" coordsize="9216,89" o:spt="100" adj="0,,0" path="m10895,15705r-9216,l1679,15765r9216,l10895,15705xm10895,15676r-9216,l1679,15691r9216,l10895,15676xe" fillcolor="black" stroked="f">
-          <v:stroke joinstyle="round"/>
-          <v:formulas/>
-          <v:path arrowok="t" o:connecttype="segments"/>
-          <w10:wrap anchorx="page" anchory="page"/>
-        </v:shape>
-      </w:pict>
-    </w:r>
-    <w:r>
       <w:pict w14:anchorId="55E65E53">
         <v:shapetype id="_x0000_t202" coordsize="21600,21600" o:spt="202" path="m,l,21600r21600,l21600,xe">
           <v:stroke joinstyle="miter"/>
           <v:path gradientshapeok="t" o:connecttype="rect"/>
         </v:shapetype>
-        <v:shape id="_x0000_s2096" type="#_x0000_t202" style="position:absolute;margin-left:84pt;margin-top:789.9pt;width:87.8pt;height:14.25pt;z-index:-16827392;mso-position-horizontal-relative:page;mso-position-vertical-relative:page" filled="f" stroked="f">
+        <v:shape id="_x0000_s2096" type="#_x0000_t202" style="position:absolute;margin-left:84pt;margin-top:789.9pt;width:100.35pt;height:11.75pt;z-index:-16827392;mso-position-horizontal-relative:page;mso-position-vertical-relative:page" filled="f" stroked="f">
           <v:textbox style="mso-next-textbox:#_x0000_s2096" inset="0,0,0,0">
             <w:txbxContent>
               <w:p>
@@ -50290,7 +49982,10 @@
                   <w:t xml:space="preserve"> </w:t>
                 </w:r>
                 <w:r>
-                  <w:t>ISE,</w:t>
+                  <w:t>C</w:t>
+                </w:r>
+                <w:r>
+                  <w:t>SE,</w:t>
                 </w:r>
                 <w:r>
                   <w:rPr>
@@ -50299,11 +49994,24 @@
                   <w:t xml:space="preserve"> </w:t>
                 </w:r>
                 <w:r>
-                  <w:t>RRIT</w:t>
+                  <w:t>VV</w:t>
+                </w:r>
+                <w:r>
+                  <w:t>IT</w:t>
                 </w:r>
               </w:p>
             </w:txbxContent>
           </v:textbox>
+          <w10:wrap anchorx="page" anchory="page"/>
+        </v:shape>
+      </w:pict>
+    </w:r>
+    <w:r>
+      <w:pict w14:anchorId="4DE499A0">
+        <v:shape id="_x0000_s2097" style="position:absolute;margin-left:83.95pt;margin-top:783.8pt;width:460.8pt;height:4.45pt;z-index:-16827904;mso-position-horizontal-relative:page;mso-position-vertical-relative:page" coordorigin="1679,15676" coordsize="9216,89" o:spt="100" adj="0,,0" path="m10895,15705r-9216,l1679,15765r9216,l10895,15705xm10895,15676r-9216,l1679,15691r9216,l10895,15676xe" fillcolor="black" stroked="f">
+          <v:stroke joinstyle="round"/>
+          <v:formulas/>
+          <v:path arrowok="t" o:connecttype="segments"/>
           <w10:wrap anchorx="page" anchory="page"/>
         </v:shape>
       </w:pict>
@@ -50385,22 +50093,12 @@
       </w:rPr>
     </w:pPr>
     <w:r>
-      <w:pict w14:anchorId="0AD401F6">
-        <v:shape id="_x0000_s2092" style="position:absolute;margin-left:83.95pt;margin-top:783.8pt;width:460.8pt;height:4.45pt;z-index:-16825344;mso-position-horizontal-relative:page;mso-position-vertical-relative:page" coordorigin="1679,15676" coordsize="9216,89" o:spt="100" adj="0,,0" path="m10895,15705r-9216,l1679,15765r9216,l10895,15705xm10895,15676r-9216,l1679,15691r9216,l10895,15676xe" fillcolor="black" stroked="f">
-          <v:stroke joinstyle="round"/>
-          <v:formulas/>
-          <v:path arrowok="t" o:connecttype="segments"/>
-          <w10:wrap anchorx="page" anchory="page"/>
-        </v:shape>
-      </w:pict>
-    </w:r>
-    <w:r>
       <w:pict w14:anchorId="025BE142">
         <v:shapetype id="_x0000_t202" coordsize="21600,21600" o:spt="202" path="m,l,21600r21600,l21600,xe">
           <v:stroke joinstyle="miter"/>
           <v:path gradientshapeok="t" o:connecttype="rect"/>
         </v:shapetype>
-        <v:shape id="_x0000_s2091" type="#_x0000_t202" style="position:absolute;margin-left:84pt;margin-top:789.9pt;width:87.8pt;height:14.25pt;z-index:-16824832;mso-position-horizontal-relative:page;mso-position-vertical-relative:page" filled="f" stroked="f">
+        <v:shape id="_x0000_s2091" type="#_x0000_t202" style="position:absolute;margin-left:84pt;margin-top:789.9pt;width:110.4pt;height:15.45pt;z-index:-16824832;mso-position-horizontal-relative:page;mso-position-vertical-relative:page" filled="f" stroked="f">
           <v:textbox style="mso-next-textbox:#_x0000_s2091" inset="0,0,0,0">
             <w:txbxContent>
               <w:p>
@@ -50427,7 +50125,13 @@
                   <w:t xml:space="preserve"> </w:t>
                 </w:r>
                 <w:r>
-                  <w:t>ISE,</w:t>
+                  <w:rPr>
+                    <w:spacing w:val="-2"/>
+                  </w:rPr>
+                  <w:t>C</w:t>
+                </w:r>
+                <w:r>
+                  <w:t>SE,</w:t>
                 </w:r>
                 <w:r>
                   <w:rPr>
@@ -50436,11 +50140,24 @@
                   <w:t xml:space="preserve"> </w:t>
                 </w:r>
                 <w:r>
-                  <w:t>RRIT</w:t>
+                  <w:t>VV</w:t>
+                </w:r>
+                <w:r>
+                  <w:t>IT</w:t>
                 </w:r>
               </w:p>
             </w:txbxContent>
           </v:textbox>
+          <w10:wrap anchorx="page" anchory="page"/>
+        </v:shape>
+      </w:pict>
+    </w:r>
+    <w:r>
+      <w:pict w14:anchorId="0AD401F6">
+        <v:shape id="_x0000_s2092" style="position:absolute;margin-left:83.95pt;margin-top:783.8pt;width:460.8pt;height:4.45pt;z-index:-16825344;mso-position-horizontal-relative:page;mso-position-vertical-relative:page" coordorigin="1679,15676" coordsize="9216,89" o:spt="100" adj="0,,0" path="m10895,15705r-9216,l1679,15765r9216,l10895,15705xm10895,15676r-9216,l1679,15691r9216,l10895,15676xe" fillcolor="black" stroked="f">
+          <v:stroke joinstyle="round"/>
+          <v:formulas/>
+          <v:path arrowok="t" o:connecttype="segments"/>
           <w10:wrap anchorx="page" anchory="page"/>
         </v:shape>
       </w:pict>
@@ -50522,22 +50239,12 @@
       </w:rPr>
     </w:pPr>
     <w:r>
-      <w:pict w14:anchorId="1AF8865A">
-        <v:shape id="_x0000_s2087" style="position:absolute;margin-left:83.95pt;margin-top:783.8pt;width:460.8pt;height:4.45pt;z-index:-16822784;mso-position-horizontal-relative:page;mso-position-vertical-relative:page" coordorigin="1679,15676" coordsize="9216,89" o:spt="100" adj="0,,0" path="m10895,15705r-9216,l1679,15765r9216,l10895,15705xm10895,15676r-9216,l1679,15691r9216,l10895,15676xe" fillcolor="black" stroked="f">
-          <v:stroke joinstyle="round"/>
-          <v:formulas/>
-          <v:path arrowok="t" o:connecttype="segments"/>
-          <w10:wrap anchorx="page" anchory="page"/>
-        </v:shape>
-      </w:pict>
-    </w:r>
-    <w:r>
       <w:pict w14:anchorId="4B46DA20">
         <v:shapetype id="_x0000_t202" coordsize="21600,21600" o:spt="202" path="m,l,21600r21600,l21600,xe">
           <v:stroke joinstyle="miter"/>
           <v:path gradientshapeok="t" o:connecttype="rect"/>
         </v:shapetype>
-        <v:shape id="_x0000_s2086" type="#_x0000_t202" style="position:absolute;margin-left:84pt;margin-top:789.9pt;width:87.8pt;height:14.25pt;z-index:-16822272;mso-position-horizontal-relative:page;mso-position-vertical-relative:page" filled="f" stroked="f">
+        <v:shape id="_x0000_s2086" type="#_x0000_t202" style="position:absolute;margin-left:84pt;margin-top:789.9pt;width:97.85pt;height:14.25pt;z-index:-16822272;mso-position-horizontal-relative:page;mso-position-vertical-relative:page" filled="f" stroked="f">
           <v:textbox style="mso-next-textbox:#_x0000_s2086" inset="0,0,0,0">
             <w:txbxContent>
               <w:p>
@@ -50564,7 +50271,10 @@
                   <w:t xml:space="preserve"> </w:t>
                 </w:r>
                 <w:r>
-                  <w:t>ISE,</w:t>
+                  <w:t>C</w:t>
+                </w:r>
+                <w:r>
+                  <w:t>SE,</w:t>
                 </w:r>
                 <w:r>
                   <w:rPr>
@@ -50573,11 +50283,24 @@
                   <w:t xml:space="preserve"> </w:t>
                 </w:r>
                 <w:r>
-                  <w:t>RRIT</w:t>
+                  <w:t>VV</w:t>
+                </w:r>
+                <w:r>
+                  <w:t>IT</w:t>
                 </w:r>
               </w:p>
             </w:txbxContent>
           </v:textbox>
+          <w10:wrap anchorx="page" anchory="page"/>
+        </v:shape>
+      </w:pict>
+    </w:r>
+    <w:r>
+      <w:pict w14:anchorId="1AF8865A">
+        <v:shape id="_x0000_s2087" style="position:absolute;margin-left:83.95pt;margin-top:783.8pt;width:460.8pt;height:4.45pt;z-index:-16822784;mso-position-horizontal-relative:page;mso-position-vertical-relative:page" coordorigin="1679,15676" coordsize="9216,89" o:spt="100" adj="0,,0" path="m10895,15705r-9216,l1679,15765r9216,l10895,15705xm10895,15676r-9216,l1679,15691r9216,l10895,15676xe" fillcolor="black" stroked="f">
+          <v:stroke joinstyle="round"/>
+          <v:formulas/>
+          <v:path arrowok="t" o:connecttype="segments"/>
           <w10:wrap anchorx="page" anchory="page"/>
         </v:shape>
       </w:pict>
@@ -51702,25 +51425,16 @@
                   <w:t xml:space="preserve"> </w:t>
                 </w:r>
                 <w:r>
-                  <w:fldChar w:fldCharType="begin"/>
-                </w:r>
-                <w:r>
                   <w:rPr>
                     <w:b/>
-                    <w:sz w:val="36"/>
+                    <w:bCs/>
+                    <w:sz w:val="40"/>
+                    <w:szCs w:val="40"/>
                   </w:rPr>
-                  <w:instrText xml:space="preserve"> PAGE </w:instrText>
-                </w:r>
-                <w:r>
-                  <w:fldChar w:fldCharType="separate"/>
-                </w:r>
-                <w:r>
                   <w:t>3</w:t>
                 </w:r>
-                <w:r>
-                  <w:fldChar w:fldCharType="end"/>
-                </w:r>
               </w:p>
+              <w:p/>
             </w:txbxContent>
           </v:textbox>
           <w10:wrap anchorx="page" anchory="page"/>

</xml_diff>